<commit_message>
fine tuned EfficientNetB0 model
</commit_message>
<xml_diff>
--- a/Documents/Scope document.docx
+++ b/Documents/Scope document.docx
@@ -1585,7 +1585,7 @@
         <w:rPr>
           <w:i/>
           <w:iCs/>
-          <w:color w:val="47D459" w:themeColor="accent3" w:themeTint="99"/>
+          <w:color w:val="000000" w:themeColor="text1"/>
           <w:lang w:val="en-GB"/>
         </w:rPr>
       </w:pPr>
@@ -1737,6 +1737,68 @@
           <w:lang w:val="en-GB"/>
         </w:rPr>
         <w:t>”</w:t>
+      </w:r>
+    </w:p>
+    <w:p>
+      <w:pPr>
+        <w:rPr>
+          <w:i/>
+          <w:iCs/>
+          <w:color w:val="000000" w:themeColor="text1"/>
+          <w:lang w:val="en-GB"/>
+        </w:rPr>
+      </w:pPr>
+    </w:p>
+    <w:p>
+      <w:pPr>
+        <w:rPr>
+          <w:b/>
+          <w:bCs/>
+          <w:color w:val="000000" w:themeColor="text1"/>
+          <w:lang w:val="en-GB"/>
+        </w:rPr>
+      </w:pPr>
+      <w:r>
+        <w:rPr>
+          <w:b/>
+          <w:bCs/>
+          <w:color w:val="000000" w:themeColor="text1"/>
+          <w:lang w:val="en-GB"/>
+        </w:rPr>
+        <w:t>Aim:</w:t>
+      </w:r>
+    </w:p>
+    <w:p>
+      <w:pPr>
+        <w:rPr>
+          <w:b/>
+          <w:bCs/>
+          <w:color w:val="000000" w:themeColor="text1"/>
+          <w:lang w:val="en-GB"/>
+        </w:rPr>
+      </w:pPr>
+    </w:p>
+    <w:p>
+      <w:pPr>
+        <w:rPr>
+          <w:rFonts w:ascii="Calibri" w:hAnsi="Calibri" w:cs="Calibri"/>
+          <w:b/>
+          <w:bCs/>
+          <w:color w:val="47D459" w:themeColor="accent3" w:themeTint="99"/>
+          <w:lang w:val="en-GB"/>
+        </w:rPr>
+      </w:pPr>
+      <w:r>
+        <w:rPr>
+          <w:rFonts w:ascii="Calibri" w:hAnsi="Calibri" w:cs="Calibri"/>
+        </w:rPr>
+        <w:t>To develop and validate a robust computer vision ensemble model that effectively employs face recognition and spatio-temporal gait analysis for accurate fielder recognition during the critical final overs of T20 International cricket matches, enhancing the analytical capabilities under varying environmental conditions</w:t>
+      </w:r>
+      <w:r>
+        <w:rPr>
+          <w:rFonts w:ascii="Calibri" w:hAnsi="Calibri" w:cs="Calibri"/>
+        </w:rPr>
+        <w:t>.</w:t>
       </w:r>
     </w:p>
     <w:p>
@@ -1999,61 +2061,6 @@
     <w:p>
       <w:pPr>
         <w:rPr>
-          <w:lang w:val="en-GB"/>
-        </w:rPr>
-      </w:pPr>
-    </w:p>
-    <w:p>
-      <w:pPr>
-        <w:rPr>
-          <w:lang w:val="en-GB"/>
-        </w:rPr>
-      </w:pPr>
-    </w:p>
-    <w:p>
-      <w:pPr>
-        <w:rPr>
-          <w:lang w:val="en-GB"/>
-        </w:rPr>
-      </w:pPr>
-    </w:p>
-    <w:p>
-      <w:pPr>
-        <w:rPr>
-          <w:lang w:val="en-GB"/>
-        </w:rPr>
-      </w:pPr>
-    </w:p>
-    <w:p>
-      <w:pPr>
-        <w:rPr>
-          <w:b/>
-          <w:bCs/>
-          <w:lang w:val="en-GB"/>
-        </w:rPr>
-      </w:pPr>
-    </w:p>
-    <w:p>
-      <w:pPr>
-        <w:rPr>
-          <w:b/>
-          <w:bCs/>
-          <w:lang w:val="en-GB"/>
-        </w:rPr>
-      </w:pPr>
-    </w:p>
-    <w:p>
-      <w:pPr>
-        <w:rPr>
-          <w:b/>
-          <w:bCs/>
-          <w:lang w:val="en-GB"/>
-        </w:rPr>
-      </w:pPr>
-    </w:p>
-    <w:p>
-      <w:pPr>
-        <w:rPr>
           <w:b/>
           <w:bCs/>
           <w:lang w:val="en-GB"/>
@@ -2146,6 +2153,46 @@
     <w:p>
       <w:pPr>
         <w:rPr>
+          <w:b/>
+          <w:bCs/>
+          <w:lang w:val="en-GB"/>
+        </w:rPr>
+      </w:pPr>
+      <w:r>
+        <w:rPr>
+          <w:b/>
+          <w:bCs/>
+          <w:lang w:val="en-GB"/>
+        </w:rPr>
+        <w:t xml:space="preserve">Aim: </w:t>
+      </w:r>
+    </w:p>
+    <w:p>
+      <w:pPr>
+        <w:rPr>
+          <w:b/>
+          <w:bCs/>
+          <w:lang w:val="en-GB"/>
+        </w:rPr>
+      </w:pPr>
+    </w:p>
+    <w:p>
+      <w:pPr>
+        <w:rPr>
+          <w:rFonts w:ascii="Calibri" w:hAnsi="Calibri" w:cs="Calibri"/>
+          <w:lang w:val="en-GB"/>
+        </w:rPr>
+      </w:pPr>
+      <w:r>
+        <w:rPr>
+          <w:rFonts w:ascii="Calibri" w:hAnsi="Calibri" w:cs="Calibri"/>
+        </w:rPr>
+        <w:t>To harness the capabilities of a prompt-engineered large language model for translating complex natural language queries into precise SQL queries, thereby enabling the generation of accurate and contextually relevant statistics for recognized players in T20 cricket matches, with an emphasis on optimizing interaction and query responsiveness under varying analytical demands.</w:t>
+      </w:r>
+    </w:p>
+    <w:p>
+      <w:pPr>
+        <w:rPr>
           <w:lang w:val="en-GB"/>
         </w:rPr>
       </w:pPr>
@@ -2457,41 +2504,6 @@
     <w:p>
       <w:pPr>
         <w:rPr>
-          <w:lang w:val="en-GB"/>
-        </w:rPr>
-      </w:pPr>
-    </w:p>
-    <w:p>
-      <w:pPr>
-        <w:rPr>
-          <w:lang w:val="en-GB"/>
-        </w:rPr>
-      </w:pPr>
-    </w:p>
-    <w:p>
-      <w:pPr>
-        <w:rPr>
-          <w:lang w:val="en-GB"/>
-        </w:rPr>
-      </w:pPr>
-    </w:p>
-    <w:p>
-      <w:pPr>
-        <w:rPr>
-          <w:lang w:val="en-GB"/>
-        </w:rPr>
-      </w:pPr>
-    </w:p>
-    <w:p>
-      <w:pPr>
-        <w:rPr>
-          <w:lang w:val="en-GB"/>
-        </w:rPr>
-      </w:pPr>
-    </w:p>
-    <w:p>
-      <w:pPr>
-        <w:rPr>
           <w:b/>
           <w:bCs/>
           <w:sz w:val="32"/>
@@ -2517,7 +2529,7 @@
         </w:rPr>
         <w:lastRenderedPageBreak/>
         <w:drawing>
-          <wp:anchor distT="0" distB="0" distL="114300" distR="114300" simplePos="0" relativeHeight="251659264" behindDoc="0" locked="0" layoutInCell="1" allowOverlap="1" wp14:anchorId="0C33256E" wp14:editId="21C55DA2">
+          <wp:anchor distT="0" distB="0" distL="114300" distR="114300" simplePos="0" relativeHeight="251659264" behindDoc="0" locked="0" layoutInCell="1" allowOverlap="1" wp14:anchorId="0C33256E" wp14:editId="41DDC232">
             <wp:simplePos x="0" y="0"/>
             <wp:positionH relativeFrom="column">
               <wp:posOffset>-905510</wp:posOffset>
@@ -4468,14 +4480,7 @@
           <w:color w:val="000000" w:themeColor="text1"/>
           <w:lang w:val="en-GB"/>
         </w:rPr>
-        <w:t xml:space="preserve">. </w:t>
-      </w:r>
-      <w:r>
-        <w:rPr>
-          <w:color w:val="000000" w:themeColor="text1"/>
-          <w:lang w:val="en-GB"/>
-        </w:rPr>
-        <w:t xml:space="preserve">This study introduces a system that efficiently synthesizes SQL queries from natural language using a scalable LLM-based pipeline. It highlights the importance of integrating contextual information from database schemas and values, demonstrating that LLMs can effectively handle complex real-world database scenarios by retrieving and utilizing relevant information </w:t>
+        <w:t xml:space="preserve">. This study introduces a system that efficiently synthesizes SQL queries from natural language using a scalable LLM-based pipeline. It highlights the importance of integrating contextual information from database schemas and values, demonstrating that LLMs can effectively handle complex real-world database scenarios by retrieving and utilizing relevant information </w:t>
       </w:r>
       <w:proofErr w:type="gramStart"/>
       <w:r>
@@ -4874,12 +4879,1764 @@
     </w:p>
     <w:p>
       <w:pPr>
-        <w:tabs>
-          <w:tab w:val="left" w:pos="980"/>
-        </w:tabs>
-      </w:pPr>
-      <w:r>
+        <w:jc w:val="center"/>
+        <w:rPr>
+          <w:lang w:val="en-GB"/>
+        </w:rPr>
+      </w:pPr>
+      <w:r>
+        <w:rPr>
+          <w:lang w:val="en-GB"/>
+        </w:rPr>
         <w:lastRenderedPageBreak/>
+        <w:t>Spatial Model</w:t>
+      </w:r>
+    </w:p>
+    <w:p>
+      <w:pPr>
+        <w:rPr>
+          <w:lang w:val="en-GB"/>
+        </w:rPr>
+      </w:pPr>
+    </w:p>
+    <w:tbl>
+      <w:tblPr>
+        <w:tblStyle w:val="TableGrid"/>
+        <w:tblpPr w:leftFromText="180" w:rightFromText="180" w:vertAnchor="text" w:horzAnchor="page" w:tblpX="108" w:tblpY="-67"/>
+        <w:tblW w:w="11716" w:type="dxa"/>
+        <w:tblLook w:val="04A0" w:firstRow="1" w:lastRow="0" w:firstColumn="1" w:lastColumn="0" w:noHBand="0" w:noVBand="1"/>
+      </w:tblPr>
+      <w:tblGrid>
+        <w:gridCol w:w="1952"/>
+        <w:gridCol w:w="1952"/>
+        <w:gridCol w:w="1953"/>
+        <w:gridCol w:w="1953"/>
+        <w:gridCol w:w="1953"/>
+        <w:gridCol w:w="1953"/>
+      </w:tblGrid>
+      <w:tr>
+        <w:trPr>
+          <w:trHeight w:val="855"/>
+        </w:trPr>
+        <w:tc>
+          <w:tcPr>
+            <w:tcW w:w="1952" w:type="dxa"/>
+          </w:tcPr>
+          <w:p>
+            <w:pPr>
+              <w:rPr>
+                <w:lang w:val="en-GB"/>
+              </w:rPr>
+            </w:pPr>
+            <w:r>
+              <w:rPr>
+                <w:lang w:val="en-GB"/>
+              </w:rPr>
+              <w:t>Model</w:t>
+            </w:r>
+          </w:p>
+        </w:tc>
+        <w:tc>
+          <w:tcPr>
+            <w:tcW w:w="1952" w:type="dxa"/>
+          </w:tcPr>
+          <w:p>
+            <w:pPr>
+              <w:rPr>
+                <w:lang w:val="en-GB"/>
+              </w:rPr>
+            </w:pPr>
+            <w:r>
+              <w:rPr>
+                <w:lang w:val="en-GB"/>
+              </w:rPr>
+              <w:t>Regula</w:t>
+            </w:r>
+            <w:r>
+              <w:rPr>
+                <w:lang w:val="en-GB"/>
+              </w:rPr>
+              <w:t>rization</w:t>
+            </w:r>
+          </w:p>
+        </w:tc>
+        <w:tc>
+          <w:tcPr>
+            <w:tcW w:w="1953" w:type="dxa"/>
+          </w:tcPr>
+          <w:p>
+            <w:pPr>
+              <w:rPr>
+                <w:lang w:val="en-GB"/>
+              </w:rPr>
+            </w:pPr>
+            <w:r>
+              <w:rPr>
+                <w:lang w:val="en-GB"/>
+              </w:rPr>
+              <w:t>Data Augmentation</w:t>
+            </w:r>
+          </w:p>
+        </w:tc>
+        <w:tc>
+          <w:tcPr>
+            <w:tcW w:w="1953" w:type="dxa"/>
+          </w:tcPr>
+          <w:p>
+            <w:pPr>
+              <w:rPr>
+                <w:lang w:val="en-GB"/>
+              </w:rPr>
+            </w:pPr>
+            <w:r>
+              <w:rPr>
+                <w:lang w:val="en-GB"/>
+              </w:rPr>
+              <w:t>F1 Score</w:t>
+            </w:r>
+          </w:p>
+        </w:tc>
+        <w:tc>
+          <w:tcPr>
+            <w:tcW w:w="1953" w:type="dxa"/>
+          </w:tcPr>
+          <w:p>
+            <w:pPr>
+              <w:rPr>
+                <w:lang w:val="en-GB"/>
+              </w:rPr>
+            </w:pPr>
+            <w:proofErr w:type="spellStart"/>
+            <w:r>
+              <w:rPr>
+                <w:lang w:val="en-GB"/>
+              </w:rPr>
+              <w:t>mAP</w:t>
+            </w:r>
+            <w:proofErr w:type="spellEnd"/>
+          </w:p>
+        </w:tc>
+        <w:tc>
+          <w:tcPr>
+            <w:tcW w:w="1953" w:type="dxa"/>
+          </w:tcPr>
+          <w:p>
+            <w:pPr>
+              <w:rPr>
+                <w:lang w:val="en-GB"/>
+              </w:rPr>
+            </w:pPr>
+            <w:r>
+              <w:rPr>
+                <w:lang w:val="en-GB"/>
+              </w:rPr>
+              <w:t>Remarks</w:t>
+            </w:r>
+          </w:p>
+        </w:tc>
+      </w:tr>
+      <w:tr>
+        <w:trPr>
+          <w:trHeight w:val="855"/>
+        </w:trPr>
+        <w:tc>
+          <w:tcPr>
+            <w:tcW w:w="1952" w:type="dxa"/>
+          </w:tcPr>
+          <w:p>
+            <w:pPr>
+              <w:rPr>
+                <w:lang w:val="en-GB"/>
+              </w:rPr>
+            </w:pPr>
+            <w:r>
+              <w:rPr>
+                <w:lang w:val="en-GB"/>
+              </w:rPr>
+              <w:t>A basic CNN with 7 layers</w:t>
+            </w:r>
+          </w:p>
+        </w:tc>
+        <w:tc>
+          <w:tcPr>
+            <w:tcW w:w="1952" w:type="dxa"/>
+          </w:tcPr>
+          <w:p>
+            <w:pPr>
+              <w:rPr>
+                <w:lang w:val="en-GB"/>
+              </w:rPr>
+            </w:pPr>
+            <w:r>
+              <w:rPr>
+                <w:lang w:val="en-GB"/>
+              </w:rPr>
+              <w:t>-</w:t>
+            </w:r>
+          </w:p>
+        </w:tc>
+        <w:tc>
+          <w:tcPr>
+            <w:tcW w:w="1953" w:type="dxa"/>
+          </w:tcPr>
+          <w:p>
+            <w:pPr>
+              <w:rPr>
+                <w:lang w:val="en-GB"/>
+              </w:rPr>
+            </w:pPr>
+            <w:r>
+              <w:rPr>
+                <w:lang w:val="en-GB"/>
+              </w:rPr>
+              <w:t>NO</w:t>
+            </w:r>
+          </w:p>
+        </w:tc>
+        <w:tc>
+          <w:tcPr>
+            <w:tcW w:w="1953" w:type="dxa"/>
+          </w:tcPr>
+          <w:p>
+            <w:pPr>
+              <w:rPr>
+                <w:lang w:val="en-GB"/>
+              </w:rPr>
+            </w:pPr>
+            <w:r>
+              <w:rPr>
+                <w:lang w:val="en-GB"/>
+              </w:rPr>
+              <w:t>98</w:t>
+            </w:r>
+          </w:p>
+        </w:tc>
+        <w:tc>
+          <w:tcPr>
+            <w:tcW w:w="1953" w:type="dxa"/>
+          </w:tcPr>
+          <w:p>
+            <w:pPr>
+              <w:rPr>
+                <w:lang w:val="en-GB"/>
+              </w:rPr>
+            </w:pPr>
+            <w:r>
+              <w:rPr>
+                <w:lang w:val="en-GB"/>
+              </w:rPr>
+              <w:t>98</w:t>
+            </w:r>
+          </w:p>
+        </w:tc>
+        <w:tc>
+          <w:tcPr>
+            <w:tcW w:w="1953" w:type="dxa"/>
+          </w:tcPr>
+          <w:p>
+            <w:pPr>
+              <w:rPr>
+                <w:lang w:val="en-GB"/>
+              </w:rPr>
+            </w:pPr>
+            <w:r>
+              <w:rPr>
+                <w:lang w:val="en-GB"/>
+              </w:rPr>
+              <w:t>overfitted</w:t>
+            </w:r>
+          </w:p>
+        </w:tc>
+      </w:tr>
+      <w:tr>
+        <w:trPr>
+          <w:trHeight w:val="855"/>
+        </w:trPr>
+        <w:tc>
+          <w:tcPr>
+            <w:tcW w:w="1952" w:type="dxa"/>
+          </w:tcPr>
+          <w:p>
+            <w:pPr>
+              <w:rPr>
+                <w:lang w:val="en-GB"/>
+              </w:rPr>
+            </w:pPr>
+            <w:r>
+              <w:rPr>
+                <w:color w:val="FF0000"/>
+                <w:lang w:val="en-GB"/>
+              </w:rPr>
+              <w:t>A basic CNN with 7 layers</w:t>
+            </w:r>
+          </w:p>
+        </w:tc>
+        <w:tc>
+          <w:tcPr>
+            <w:tcW w:w="1952" w:type="dxa"/>
+          </w:tcPr>
+          <w:p>
+            <w:pPr>
+              <w:rPr>
+                <w:lang w:val="en-GB"/>
+              </w:rPr>
+            </w:pPr>
+          </w:p>
+        </w:tc>
+        <w:tc>
+          <w:tcPr>
+            <w:tcW w:w="1953" w:type="dxa"/>
+          </w:tcPr>
+          <w:p>
+            <w:pPr>
+              <w:rPr>
+                <w:lang w:val="en-GB"/>
+              </w:rPr>
+            </w:pPr>
+          </w:p>
+        </w:tc>
+        <w:tc>
+          <w:tcPr>
+            <w:tcW w:w="1953" w:type="dxa"/>
+          </w:tcPr>
+          <w:p>
+            <w:pPr>
+              <w:rPr>
+                <w:lang w:val="en-GB"/>
+              </w:rPr>
+            </w:pPr>
+          </w:p>
+        </w:tc>
+        <w:tc>
+          <w:tcPr>
+            <w:tcW w:w="1953" w:type="dxa"/>
+          </w:tcPr>
+          <w:p>
+            <w:pPr>
+              <w:rPr>
+                <w:lang w:val="en-GB"/>
+              </w:rPr>
+            </w:pPr>
+          </w:p>
+        </w:tc>
+        <w:tc>
+          <w:tcPr>
+            <w:tcW w:w="1953" w:type="dxa"/>
+          </w:tcPr>
+          <w:p>
+            <w:pPr>
+              <w:rPr>
+                <w:lang w:val="en-GB"/>
+              </w:rPr>
+            </w:pPr>
+          </w:p>
+        </w:tc>
+      </w:tr>
+      <w:tr>
+        <w:trPr>
+          <w:trHeight w:val="855"/>
+        </w:trPr>
+        <w:tc>
+          <w:tcPr>
+            <w:tcW w:w="1952" w:type="dxa"/>
+          </w:tcPr>
+          <w:p>
+            <w:pPr>
+              <w:rPr>
+                <w:lang w:val="en-GB"/>
+              </w:rPr>
+            </w:pPr>
+            <w:r>
+              <w:rPr>
+                <w:lang w:val="en-GB"/>
+              </w:rPr>
+              <w:t xml:space="preserve">MobileNetV2 </w:t>
+            </w:r>
+          </w:p>
+        </w:tc>
+        <w:tc>
+          <w:tcPr>
+            <w:tcW w:w="1952" w:type="dxa"/>
+          </w:tcPr>
+          <w:p>
+            <w:pPr>
+              <w:rPr>
+                <w:lang w:val="en-GB"/>
+              </w:rPr>
+            </w:pPr>
+            <w:r>
+              <w:rPr>
+                <w:lang w:val="en-GB"/>
+              </w:rPr>
+              <w:t>-</w:t>
+            </w:r>
+          </w:p>
+        </w:tc>
+        <w:tc>
+          <w:tcPr>
+            <w:tcW w:w="1953" w:type="dxa"/>
+          </w:tcPr>
+          <w:p>
+            <w:pPr>
+              <w:rPr>
+                <w:lang w:val="en-GB"/>
+              </w:rPr>
+            </w:pPr>
+            <w:r>
+              <w:rPr>
+                <w:lang w:val="en-GB"/>
+              </w:rPr>
+              <w:t>NO</w:t>
+            </w:r>
+          </w:p>
+        </w:tc>
+        <w:tc>
+          <w:tcPr>
+            <w:tcW w:w="1953" w:type="dxa"/>
+          </w:tcPr>
+          <w:p>
+            <w:pPr>
+              <w:rPr>
+                <w:lang w:val="en-GB"/>
+              </w:rPr>
+            </w:pPr>
+            <w:r>
+              <w:rPr>
+                <w:lang w:val="en-GB"/>
+              </w:rPr>
+              <w:t>92</w:t>
+            </w:r>
+          </w:p>
+        </w:tc>
+        <w:tc>
+          <w:tcPr>
+            <w:tcW w:w="1953" w:type="dxa"/>
+          </w:tcPr>
+          <w:p>
+            <w:pPr>
+              <w:rPr>
+                <w:lang w:val="en-GB"/>
+              </w:rPr>
+            </w:pPr>
+            <w:r>
+              <w:rPr>
+                <w:lang w:val="en-GB"/>
+              </w:rPr>
+              <w:t>97</w:t>
+            </w:r>
+          </w:p>
+        </w:tc>
+        <w:tc>
+          <w:tcPr>
+            <w:tcW w:w="1953" w:type="dxa"/>
+          </w:tcPr>
+          <w:p>
+            <w:pPr>
+              <w:rPr>
+                <w:lang w:val="en-GB"/>
+              </w:rPr>
+            </w:pPr>
+            <w:r>
+              <w:rPr>
+                <w:lang w:val="en-GB"/>
+              </w:rPr>
+              <w:t>overfitted</w:t>
+            </w:r>
+          </w:p>
+        </w:tc>
+      </w:tr>
+      <w:tr>
+        <w:trPr>
+          <w:trHeight w:val="855"/>
+        </w:trPr>
+        <w:tc>
+          <w:tcPr>
+            <w:tcW w:w="1952" w:type="dxa"/>
+          </w:tcPr>
+          <w:p>
+            <w:pPr>
+              <w:rPr>
+                <w:lang w:val="en-GB"/>
+              </w:rPr>
+            </w:pPr>
+            <w:r>
+              <w:rPr>
+                <w:lang w:val="en-GB"/>
+              </w:rPr>
+              <w:t xml:space="preserve">MobileNetV2 </w:t>
+            </w:r>
+          </w:p>
+        </w:tc>
+        <w:tc>
+          <w:tcPr>
+            <w:tcW w:w="1952" w:type="dxa"/>
+          </w:tcPr>
+          <w:p>
+            <w:pPr>
+              <w:rPr>
+                <w:lang w:val="en-GB"/>
+              </w:rPr>
+            </w:pPr>
+            <w:r>
+              <w:rPr>
+                <w:lang w:val="en-GB"/>
+              </w:rPr>
+              <w:t>-</w:t>
+            </w:r>
+          </w:p>
+        </w:tc>
+        <w:tc>
+          <w:tcPr>
+            <w:tcW w:w="1953" w:type="dxa"/>
+          </w:tcPr>
+          <w:p>
+            <w:pPr>
+              <w:rPr>
+                <w:lang w:val="en-GB"/>
+              </w:rPr>
+            </w:pPr>
+            <w:r>
+              <w:rPr>
+                <w:lang w:val="en-GB"/>
+              </w:rPr>
+              <w:t>YES</w:t>
+            </w:r>
+          </w:p>
+        </w:tc>
+        <w:tc>
+          <w:tcPr>
+            <w:tcW w:w="1953" w:type="dxa"/>
+          </w:tcPr>
+          <w:p>
+            <w:pPr>
+              <w:rPr>
+                <w:lang w:val="en-GB"/>
+              </w:rPr>
+            </w:pPr>
+            <w:r>
+              <w:rPr>
+                <w:lang w:val="en-GB"/>
+              </w:rPr>
+              <w:t>68</w:t>
+            </w:r>
+          </w:p>
+        </w:tc>
+        <w:tc>
+          <w:tcPr>
+            <w:tcW w:w="1953" w:type="dxa"/>
+          </w:tcPr>
+          <w:p>
+            <w:pPr>
+              <w:rPr>
+                <w:lang w:val="en-GB"/>
+              </w:rPr>
+            </w:pPr>
+            <w:r>
+              <w:rPr>
+                <w:lang w:val="en-GB"/>
+              </w:rPr>
+              <w:t>81</w:t>
+            </w:r>
+          </w:p>
+        </w:tc>
+        <w:tc>
+          <w:tcPr>
+            <w:tcW w:w="1953" w:type="dxa"/>
+          </w:tcPr>
+          <w:p>
+            <w:pPr>
+              <w:rPr>
+                <w:lang w:val="en-GB"/>
+              </w:rPr>
+            </w:pPr>
+            <w:r>
+              <w:rPr>
+                <w:lang w:val="en-GB"/>
+              </w:rPr>
+              <w:t>Not performing</w:t>
+            </w:r>
+          </w:p>
+        </w:tc>
+      </w:tr>
+      <w:tr>
+        <w:trPr>
+          <w:trHeight w:val="855"/>
+        </w:trPr>
+        <w:tc>
+          <w:tcPr>
+            <w:tcW w:w="1952" w:type="dxa"/>
+          </w:tcPr>
+          <w:p>
+            <w:pPr>
+              <w:rPr>
+                <w:lang w:val="en-GB"/>
+              </w:rPr>
+            </w:pPr>
+            <w:r>
+              <w:rPr>
+                <w:lang w:val="en-GB"/>
+              </w:rPr>
+              <w:t>MobileNetV2</w:t>
+            </w:r>
+          </w:p>
+        </w:tc>
+        <w:tc>
+          <w:tcPr>
+            <w:tcW w:w="1952" w:type="dxa"/>
+          </w:tcPr>
+          <w:p>
+            <w:pPr>
+              <w:rPr>
+                <w:lang w:val="en-GB"/>
+              </w:rPr>
+            </w:pPr>
+            <w:r>
+              <w:rPr>
+                <w:lang w:val="en-GB"/>
+              </w:rPr>
+              <w:t>Dropout</w:t>
+            </w:r>
+          </w:p>
+        </w:tc>
+        <w:tc>
+          <w:tcPr>
+            <w:tcW w:w="1953" w:type="dxa"/>
+          </w:tcPr>
+          <w:p>
+            <w:pPr>
+              <w:rPr>
+                <w:lang w:val="en-GB"/>
+              </w:rPr>
+            </w:pPr>
+            <w:r>
+              <w:rPr>
+                <w:lang w:val="en-GB"/>
+              </w:rPr>
+              <w:t>YES</w:t>
+            </w:r>
+          </w:p>
+        </w:tc>
+        <w:tc>
+          <w:tcPr>
+            <w:tcW w:w="1953" w:type="dxa"/>
+          </w:tcPr>
+          <w:p>
+            <w:pPr>
+              <w:rPr>
+                <w:lang w:val="en-GB"/>
+              </w:rPr>
+            </w:pPr>
+            <w:r>
+              <w:rPr>
+                <w:lang w:val="en-GB"/>
+              </w:rPr>
+              <w:t>51</w:t>
+            </w:r>
+          </w:p>
+        </w:tc>
+        <w:tc>
+          <w:tcPr>
+            <w:tcW w:w="1953" w:type="dxa"/>
+          </w:tcPr>
+          <w:p>
+            <w:pPr>
+              <w:rPr>
+                <w:lang w:val="en-GB"/>
+              </w:rPr>
+            </w:pPr>
+            <w:r>
+              <w:rPr>
+                <w:lang w:val="en-GB"/>
+              </w:rPr>
+              <w:t>59</w:t>
+            </w:r>
+          </w:p>
+        </w:tc>
+        <w:tc>
+          <w:tcPr>
+            <w:tcW w:w="1953" w:type="dxa"/>
+          </w:tcPr>
+          <w:p>
+            <w:pPr>
+              <w:rPr>
+                <w:lang w:val="en-GB"/>
+              </w:rPr>
+            </w:pPr>
+            <w:r>
+              <w:rPr>
+                <w:lang w:val="en-GB"/>
+              </w:rPr>
+              <w:t>Not performing</w:t>
+            </w:r>
+          </w:p>
+        </w:tc>
+      </w:tr>
+      <w:tr>
+        <w:trPr>
+          <w:trHeight w:val="855"/>
+        </w:trPr>
+        <w:tc>
+          <w:tcPr>
+            <w:tcW w:w="1952" w:type="dxa"/>
+          </w:tcPr>
+          <w:p>
+            <w:pPr>
+              <w:rPr>
+                <w:lang w:val="en-GB"/>
+              </w:rPr>
+            </w:pPr>
+            <w:r>
+              <w:t>EfficientNetB0</w:t>
+            </w:r>
+          </w:p>
+        </w:tc>
+        <w:tc>
+          <w:tcPr>
+            <w:tcW w:w="1952" w:type="dxa"/>
+          </w:tcPr>
+          <w:p>
+            <w:pPr>
+              <w:rPr>
+                <w:lang w:val="en-GB"/>
+              </w:rPr>
+            </w:pPr>
+            <w:r>
+              <w:rPr>
+                <w:lang w:val="en-GB"/>
+              </w:rPr>
+              <w:t>Dropout</w:t>
+            </w:r>
+          </w:p>
+        </w:tc>
+        <w:tc>
+          <w:tcPr>
+            <w:tcW w:w="1953" w:type="dxa"/>
+          </w:tcPr>
+          <w:p>
+            <w:pPr>
+              <w:rPr>
+                <w:lang w:val="en-GB"/>
+              </w:rPr>
+            </w:pPr>
+            <w:r>
+              <w:rPr>
+                <w:lang w:val="en-GB"/>
+              </w:rPr>
+              <w:t>NO</w:t>
+            </w:r>
+          </w:p>
+        </w:tc>
+        <w:tc>
+          <w:tcPr>
+            <w:tcW w:w="1953" w:type="dxa"/>
+          </w:tcPr>
+          <w:p>
+            <w:pPr>
+              <w:rPr>
+                <w:lang w:val="en-GB"/>
+              </w:rPr>
+            </w:pPr>
+            <w:r>
+              <w:rPr>
+                <w:lang w:val="en-GB"/>
+              </w:rPr>
+              <w:t>100</w:t>
+            </w:r>
+          </w:p>
+        </w:tc>
+        <w:tc>
+          <w:tcPr>
+            <w:tcW w:w="1953" w:type="dxa"/>
+          </w:tcPr>
+          <w:p>
+            <w:pPr>
+              <w:rPr>
+                <w:lang w:val="en-GB"/>
+              </w:rPr>
+            </w:pPr>
+            <w:r>
+              <w:rPr>
+                <w:lang w:val="en-GB"/>
+              </w:rPr>
+              <w:t>100</w:t>
+            </w:r>
+          </w:p>
+        </w:tc>
+        <w:tc>
+          <w:tcPr>
+            <w:tcW w:w="1953" w:type="dxa"/>
+          </w:tcPr>
+          <w:p>
+            <w:pPr>
+              <w:rPr>
+                <w:lang w:val="en-GB"/>
+              </w:rPr>
+            </w:pPr>
+            <w:r>
+              <w:rPr>
+                <w:lang w:val="en-GB"/>
+              </w:rPr>
+              <w:t>overfitted</w:t>
+            </w:r>
+          </w:p>
+        </w:tc>
+      </w:tr>
+      <w:tr>
+        <w:trPr>
+          <w:trHeight w:val="855"/>
+        </w:trPr>
+        <w:tc>
+          <w:tcPr>
+            <w:tcW w:w="1952" w:type="dxa"/>
+          </w:tcPr>
+          <w:p>
+            <w:pPr>
+              <w:rPr>
+                <w:lang w:val="en-GB"/>
+              </w:rPr>
+            </w:pPr>
+            <w:r>
+              <w:t>EfficientNetB0</w:t>
+            </w:r>
+          </w:p>
+        </w:tc>
+        <w:tc>
+          <w:tcPr>
+            <w:tcW w:w="1952" w:type="dxa"/>
+          </w:tcPr>
+          <w:p>
+            <w:pPr>
+              <w:rPr>
+                <w:lang w:val="en-GB"/>
+              </w:rPr>
+            </w:pPr>
+            <w:r>
+              <w:rPr>
+                <w:lang w:val="en-GB"/>
+              </w:rPr>
+              <w:t>Dropout</w:t>
+            </w:r>
+          </w:p>
+        </w:tc>
+        <w:tc>
+          <w:tcPr>
+            <w:tcW w:w="1953" w:type="dxa"/>
+          </w:tcPr>
+          <w:p>
+            <w:pPr>
+              <w:rPr>
+                <w:lang w:val="en-GB"/>
+              </w:rPr>
+            </w:pPr>
+            <w:r>
+              <w:rPr>
+                <w:lang w:val="en-GB"/>
+              </w:rPr>
+              <w:t>YES</w:t>
+            </w:r>
+          </w:p>
+        </w:tc>
+        <w:tc>
+          <w:tcPr>
+            <w:tcW w:w="1953" w:type="dxa"/>
+          </w:tcPr>
+          <w:p>
+            <w:pPr>
+              <w:rPr>
+                <w:lang w:val="en-GB"/>
+              </w:rPr>
+            </w:pPr>
+            <w:r>
+              <w:rPr>
+                <w:lang w:val="en-GB"/>
+              </w:rPr>
+              <w:t>99</w:t>
+            </w:r>
+          </w:p>
+        </w:tc>
+        <w:tc>
+          <w:tcPr>
+            <w:tcW w:w="1953" w:type="dxa"/>
+          </w:tcPr>
+          <w:p>
+            <w:pPr>
+              <w:rPr>
+                <w:lang w:val="en-GB"/>
+              </w:rPr>
+            </w:pPr>
+            <w:r>
+              <w:rPr>
+                <w:lang w:val="en-GB"/>
+              </w:rPr>
+              <w:t>99</w:t>
+            </w:r>
+          </w:p>
+        </w:tc>
+        <w:tc>
+          <w:tcPr>
+            <w:tcW w:w="1953" w:type="dxa"/>
+          </w:tcPr>
+          <w:p>
+            <w:pPr>
+              <w:rPr>
+                <w:lang w:val="en-GB"/>
+              </w:rPr>
+            </w:pPr>
+            <w:r>
+              <w:rPr>
+                <w:lang w:val="en-GB"/>
+              </w:rPr>
+              <w:t>shape</w:t>
+            </w:r>
+          </w:p>
+        </w:tc>
+      </w:tr>
+      <w:tr>
+        <w:trPr>
+          <w:trHeight w:val="855"/>
+        </w:trPr>
+        <w:tc>
+          <w:tcPr>
+            <w:tcW w:w="1952" w:type="dxa"/>
+          </w:tcPr>
+          <w:p>
+            <w:r>
+              <w:t>EfficientNetB0</w:t>
+            </w:r>
+          </w:p>
+        </w:tc>
+        <w:tc>
+          <w:tcPr>
+            <w:tcW w:w="1952" w:type="dxa"/>
+          </w:tcPr>
+          <w:p>
+            <w:pPr>
+              <w:rPr>
+                <w:lang w:val="en-GB"/>
+              </w:rPr>
+            </w:pPr>
+            <w:r>
+              <w:rPr>
+                <w:lang w:val="en-GB"/>
+              </w:rPr>
+              <w:t>Dropout</w:t>
+            </w:r>
+            <w:r>
+              <w:rPr>
+                <w:lang w:val="en-GB"/>
+              </w:rPr>
+              <w:t>, L2</w:t>
+            </w:r>
+          </w:p>
+        </w:tc>
+        <w:tc>
+          <w:tcPr>
+            <w:tcW w:w="1953" w:type="dxa"/>
+          </w:tcPr>
+          <w:p>
+            <w:pPr>
+              <w:rPr>
+                <w:lang w:val="en-GB"/>
+              </w:rPr>
+            </w:pPr>
+            <w:r>
+              <w:rPr>
+                <w:lang w:val="en-GB"/>
+              </w:rPr>
+              <w:t>YES</w:t>
+            </w:r>
+          </w:p>
+        </w:tc>
+        <w:tc>
+          <w:tcPr>
+            <w:tcW w:w="1953" w:type="dxa"/>
+          </w:tcPr>
+          <w:p>
+            <w:pPr>
+              <w:rPr>
+                <w:lang w:val="en-GB"/>
+              </w:rPr>
+            </w:pPr>
+            <w:r>
+              <w:rPr>
+                <w:lang w:val="en-GB"/>
+              </w:rPr>
+              <w:t>98</w:t>
+            </w:r>
+          </w:p>
+        </w:tc>
+        <w:tc>
+          <w:tcPr>
+            <w:tcW w:w="1953" w:type="dxa"/>
+          </w:tcPr>
+          <w:p>
+            <w:pPr>
+              <w:rPr>
+                <w:lang w:val="en-GB"/>
+              </w:rPr>
+            </w:pPr>
+            <w:r>
+              <w:rPr>
+                <w:lang w:val="en-GB"/>
+              </w:rPr>
+              <w:t>98</w:t>
+            </w:r>
+          </w:p>
+        </w:tc>
+        <w:tc>
+          <w:tcPr>
+            <w:tcW w:w="1953" w:type="dxa"/>
+          </w:tcPr>
+          <w:p>
+            <w:pPr>
+              <w:rPr>
+                <w:lang w:val="en-GB"/>
+              </w:rPr>
+            </w:pPr>
+            <w:r>
+              <w:rPr>
+                <w:lang w:val="en-GB"/>
+              </w:rPr>
+              <w:t>overfitted</w:t>
+            </w:r>
+          </w:p>
+        </w:tc>
+      </w:tr>
+      <w:tr>
+        <w:trPr>
+          <w:trHeight w:val="855"/>
+        </w:trPr>
+        <w:tc>
+          <w:tcPr>
+            <w:tcW w:w="1952" w:type="dxa"/>
+          </w:tcPr>
+          <w:p>
+            <w:r>
+              <w:t>ResNet50</w:t>
+            </w:r>
+          </w:p>
+          <w:p/>
+        </w:tc>
+        <w:tc>
+          <w:tcPr>
+            <w:tcW w:w="1952" w:type="dxa"/>
+          </w:tcPr>
+          <w:p>
+            <w:pPr>
+              <w:rPr>
+                <w:lang w:val="en-GB"/>
+              </w:rPr>
+            </w:pPr>
+            <w:r>
+              <w:rPr>
+                <w:lang w:val="en-GB"/>
+              </w:rPr>
+              <w:t>Dropout</w:t>
+            </w:r>
+          </w:p>
+        </w:tc>
+        <w:tc>
+          <w:tcPr>
+            <w:tcW w:w="1953" w:type="dxa"/>
+          </w:tcPr>
+          <w:p>
+            <w:pPr>
+              <w:rPr>
+                <w:lang w:val="en-GB"/>
+              </w:rPr>
+            </w:pPr>
+            <w:r>
+              <w:rPr>
+                <w:lang w:val="en-GB"/>
+              </w:rPr>
+              <w:t>YES</w:t>
+            </w:r>
+          </w:p>
+        </w:tc>
+        <w:tc>
+          <w:tcPr>
+            <w:tcW w:w="1953" w:type="dxa"/>
+          </w:tcPr>
+          <w:p>
+            <w:pPr>
+              <w:rPr>
+                <w:lang w:val="en-GB"/>
+              </w:rPr>
+            </w:pPr>
+            <w:r>
+              <w:rPr>
+                <w:lang w:val="en-GB"/>
+              </w:rPr>
+              <w:t>75</w:t>
+            </w:r>
+          </w:p>
+        </w:tc>
+        <w:tc>
+          <w:tcPr>
+            <w:tcW w:w="1953" w:type="dxa"/>
+          </w:tcPr>
+          <w:p>
+            <w:pPr>
+              <w:rPr>
+                <w:lang w:val="en-GB"/>
+              </w:rPr>
+            </w:pPr>
+            <w:r>
+              <w:rPr>
+                <w:lang w:val="en-GB"/>
+              </w:rPr>
+              <w:t>89</w:t>
+            </w:r>
+          </w:p>
+        </w:tc>
+        <w:tc>
+          <w:tcPr>
+            <w:tcW w:w="1953" w:type="dxa"/>
+          </w:tcPr>
+          <w:p>
+            <w:pPr>
+              <w:rPr>
+                <w:lang w:val="en-GB"/>
+              </w:rPr>
+            </w:pPr>
+            <w:r>
+              <w:rPr>
+                <w:lang w:val="en-GB"/>
+              </w:rPr>
+              <w:t>Not performing</w:t>
+            </w:r>
+          </w:p>
+        </w:tc>
+      </w:tr>
+      <w:tr>
+        <w:trPr>
+          <w:trHeight w:val="855"/>
+        </w:trPr>
+        <w:tc>
+          <w:tcPr>
+            <w:tcW w:w="1952" w:type="dxa"/>
+          </w:tcPr>
+          <w:p>
+            <w:r>
+              <w:t>ResNet50</w:t>
+            </w:r>
+          </w:p>
+          <w:p/>
+        </w:tc>
+        <w:tc>
+          <w:tcPr>
+            <w:tcW w:w="1952" w:type="dxa"/>
+          </w:tcPr>
+          <w:p>
+            <w:pPr>
+              <w:rPr>
+                <w:lang w:val="en-GB"/>
+              </w:rPr>
+            </w:pPr>
+            <w:r>
+              <w:rPr>
+                <w:lang w:val="en-GB"/>
+              </w:rPr>
+              <w:t>Dropout</w:t>
+            </w:r>
+          </w:p>
+        </w:tc>
+        <w:tc>
+          <w:tcPr>
+            <w:tcW w:w="1953" w:type="dxa"/>
+          </w:tcPr>
+          <w:p>
+            <w:pPr>
+              <w:rPr>
+                <w:lang w:val="en-GB"/>
+              </w:rPr>
+            </w:pPr>
+            <w:r>
+              <w:rPr>
+                <w:lang w:val="en-GB"/>
+              </w:rPr>
+              <w:t>NO</w:t>
+            </w:r>
+          </w:p>
+        </w:tc>
+        <w:tc>
+          <w:tcPr>
+            <w:tcW w:w="1953" w:type="dxa"/>
+          </w:tcPr>
+          <w:p>
+            <w:pPr>
+              <w:rPr>
+                <w:lang w:val="en-GB"/>
+              </w:rPr>
+            </w:pPr>
+            <w:r>
+              <w:rPr>
+                <w:lang w:val="en-GB"/>
+              </w:rPr>
+              <w:t>98</w:t>
+            </w:r>
+          </w:p>
+        </w:tc>
+        <w:tc>
+          <w:tcPr>
+            <w:tcW w:w="1953" w:type="dxa"/>
+          </w:tcPr>
+          <w:p>
+            <w:pPr>
+              <w:rPr>
+                <w:lang w:val="en-GB"/>
+              </w:rPr>
+            </w:pPr>
+            <w:r>
+              <w:rPr>
+                <w:lang w:val="en-GB"/>
+              </w:rPr>
+              <w:t>98</w:t>
+            </w:r>
+          </w:p>
+        </w:tc>
+        <w:tc>
+          <w:tcPr>
+            <w:tcW w:w="1953" w:type="dxa"/>
+          </w:tcPr>
+          <w:p>
+            <w:pPr>
+              <w:rPr>
+                <w:lang w:val="en-GB"/>
+              </w:rPr>
+            </w:pPr>
+            <w:r>
+              <w:rPr>
+                <w:lang w:val="en-GB"/>
+              </w:rPr>
+              <w:t>shape</w:t>
+            </w:r>
+          </w:p>
+        </w:tc>
+      </w:tr>
+      <w:tr>
+        <w:trPr>
+          <w:trHeight w:val="855"/>
+        </w:trPr>
+        <w:tc>
+          <w:tcPr>
+            <w:tcW w:w="1952" w:type="dxa"/>
+          </w:tcPr>
+          <w:p>
+            <w:r>
+              <w:t>DenseNet121</w:t>
+            </w:r>
+          </w:p>
+        </w:tc>
+        <w:tc>
+          <w:tcPr>
+            <w:tcW w:w="1952" w:type="dxa"/>
+          </w:tcPr>
+          <w:p>
+            <w:pPr>
+              <w:rPr>
+                <w:lang w:val="en-GB"/>
+              </w:rPr>
+            </w:pPr>
+            <w:r>
+              <w:rPr>
+                <w:lang w:val="en-GB"/>
+              </w:rPr>
+              <w:t>Dropout</w:t>
+            </w:r>
+          </w:p>
+        </w:tc>
+        <w:tc>
+          <w:tcPr>
+            <w:tcW w:w="1953" w:type="dxa"/>
+          </w:tcPr>
+          <w:p>
+            <w:pPr>
+              <w:rPr>
+                <w:lang w:val="en-GB"/>
+              </w:rPr>
+            </w:pPr>
+            <w:r>
+              <w:rPr>
+                <w:lang w:val="en-GB"/>
+              </w:rPr>
+              <w:t>NO</w:t>
+            </w:r>
+          </w:p>
+        </w:tc>
+        <w:tc>
+          <w:tcPr>
+            <w:tcW w:w="1953" w:type="dxa"/>
+          </w:tcPr>
+          <w:p>
+            <w:pPr>
+              <w:rPr>
+                <w:lang w:val="en-GB"/>
+              </w:rPr>
+            </w:pPr>
+            <w:r>
+              <w:rPr>
+                <w:lang w:val="en-GB"/>
+              </w:rPr>
+              <w:t>75</w:t>
+            </w:r>
+          </w:p>
+        </w:tc>
+        <w:tc>
+          <w:tcPr>
+            <w:tcW w:w="1953" w:type="dxa"/>
+          </w:tcPr>
+          <w:p>
+            <w:pPr>
+              <w:rPr>
+                <w:lang w:val="en-GB"/>
+              </w:rPr>
+            </w:pPr>
+            <w:r>
+              <w:rPr>
+                <w:lang w:val="en-GB"/>
+              </w:rPr>
+              <w:t>86</w:t>
+            </w:r>
+          </w:p>
+        </w:tc>
+        <w:tc>
+          <w:tcPr>
+            <w:tcW w:w="1953" w:type="dxa"/>
+          </w:tcPr>
+          <w:p>
+            <w:pPr>
+              <w:rPr>
+                <w:lang w:val="en-GB"/>
+              </w:rPr>
+            </w:pPr>
+            <w:r>
+              <w:rPr>
+                <w:lang w:val="en-GB"/>
+              </w:rPr>
+              <w:t>Not performing</w:t>
+            </w:r>
+          </w:p>
+        </w:tc>
+      </w:tr>
+      <w:tr>
+        <w:trPr>
+          <w:trHeight w:val="855"/>
+        </w:trPr>
+        <w:tc>
+          <w:tcPr>
+            <w:tcW w:w="1952" w:type="dxa"/>
+          </w:tcPr>
+          <w:p>
+            <w:r>
+              <w:t>DenseNet121</w:t>
+            </w:r>
+          </w:p>
+        </w:tc>
+        <w:tc>
+          <w:tcPr>
+            <w:tcW w:w="1952" w:type="dxa"/>
+          </w:tcPr>
+          <w:p>
+            <w:pPr>
+              <w:rPr>
+                <w:lang w:val="en-GB"/>
+              </w:rPr>
+            </w:pPr>
+            <w:r>
+              <w:rPr>
+                <w:lang w:val="en-GB"/>
+              </w:rPr>
+              <w:t>Dropout</w:t>
+            </w:r>
+          </w:p>
+        </w:tc>
+        <w:tc>
+          <w:tcPr>
+            <w:tcW w:w="1953" w:type="dxa"/>
+          </w:tcPr>
+          <w:p>
+            <w:pPr>
+              <w:rPr>
+                <w:lang w:val="en-GB"/>
+              </w:rPr>
+            </w:pPr>
+            <w:r>
+              <w:rPr>
+                <w:lang w:val="en-GB"/>
+              </w:rPr>
+              <w:t>YES</w:t>
+            </w:r>
+          </w:p>
+        </w:tc>
+        <w:tc>
+          <w:tcPr>
+            <w:tcW w:w="1953" w:type="dxa"/>
+          </w:tcPr>
+          <w:p>
+            <w:pPr>
+              <w:rPr>
+                <w:lang w:val="en-GB"/>
+              </w:rPr>
+            </w:pPr>
+            <w:r>
+              <w:rPr>
+                <w:lang w:val="en-GB"/>
+              </w:rPr>
+              <w:t>5</w:t>
+            </w:r>
+            <w:r>
+              <w:rPr>
+                <w:lang w:val="en-GB"/>
+              </w:rPr>
+              <w:t>1</w:t>
+            </w:r>
+          </w:p>
+        </w:tc>
+        <w:tc>
+          <w:tcPr>
+            <w:tcW w:w="1953" w:type="dxa"/>
+          </w:tcPr>
+          <w:p>
+            <w:pPr>
+              <w:rPr>
+                <w:lang w:val="en-GB"/>
+              </w:rPr>
+            </w:pPr>
+            <w:r>
+              <w:rPr>
+                <w:lang w:val="en-GB"/>
+              </w:rPr>
+              <w:t>60</w:t>
+            </w:r>
+          </w:p>
+        </w:tc>
+        <w:tc>
+          <w:tcPr>
+            <w:tcW w:w="1953" w:type="dxa"/>
+          </w:tcPr>
+          <w:p>
+            <w:pPr>
+              <w:rPr>
+                <w:lang w:val="en-GB"/>
+              </w:rPr>
+            </w:pPr>
+            <w:r>
+              <w:rPr>
+                <w:lang w:val="en-GB"/>
+              </w:rPr>
+              <w:t>Not performing</w:t>
+            </w:r>
+          </w:p>
+        </w:tc>
+      </w:tr>
+      <w:tr>
+        <w:trPr>
+          <w:trHeight w:val="855"/>
+        </w:trPr>
+        <w:tc>
+          <w:tcPr>
+            <w:tcW w:w="1952" w:type="dxa"/>
+          </w:tcPr>
+          <w:p>
+            <w:r>
+              <w:t>InceptionV3</w:t>
+            </w:r>
+          </w:p>
+          <w:p/>
+        </w:tc>
+        <w:tc>
+          <w:tcPr>
+            <w:tcW w:w="1952" w:type="dxa"/>
+          </w:tcPr>
+          <w:p>
+            <w:pPr>
+              <w:rPr>
+                <w:lang w:val="en-GB"/>
+              </w:rPr>
+            </w:pPr>
+            <w:r>
+              <w:rPr>
+                <w:lang w:val="en-GB"/>
+              </w:rPr>
+              <w:t>Dropout</w:t>
+            </w:r>
+          </w:p>
+        </w:tc>
+        <w:tc>
+          <w:tcPr>
+            <w:tcW w:w="1953" w:type="dxa"/>
+          </w:tcPr>
+          <w:p>
+            <w:pPr>
+              <w:rPr>
+                <w:lang w:val="en-GB"/>
+              </w:rPr>
+            </w:pPr>
+            <w:r>
+              <w:rPr>
+                <w:lang w:val="en-GB"/>
+              </w:rPr>
+              <w:t>NO</w:t>
+            </w:r>
+          </w:p>
+        </w:tc>
+        <w:tc>
+          <w:tcPr>
+            <w:tcW w:w="1953" w:type="dxa"/>
+          </w:tcPr>
+          <w:p>
+            <w:pPr>
+              <w:rPr>
+                <w:lang w:val="en-GB"/>
+              </w:rPr>
+            </w:pPr>
+            <w:r>
+              <w:rPr>
+                <w:lang w:val="en-GB"/>
+              </w:rPr>
+              <w:t>51</w:t>
+            </w:r>
+          </w:p>
+        </w:tc>
+        <w:tc>
+          <w:tcPr>
+            <w:tcW w:w="1953" w:type="dxa"/>
+          </w:tcPr>
+          <w:p>
+            <w:pPr>
+              <w:rPr>
+                <w:lang w:val="en-GB"/>
+              </w:rPr>
+            </w:pPr>
+            <w:r>
+              <w:rPr>
+                <w:lang w:val="en-GB"/>
+              </w:rPr>
+              <w:t xml:space="preserve">61 </w:t>
+            </w:r>
+          </w:p>
+        </w:tc>
+        <w:tc>
+          <w:tcPr>
+            <w:tcW w:w="1953" w:type="dxa"/>
+          </w:tcPr>
+          <w:p>
+            <w:pPr>
+              <w:rPr>
+                <w:lang w:val="en-GB"/>
+              </w:rPr>
+            </w:pPr>
+            <w:r>
+              <w:rPr>
+                <w:lang w:val="en-GB"/>
+              </w:rPr>
+              <w:t>Not performing</w:t>
+            </w:r>
+          </w:p>
+        </w:tc>
+      </w:tr>
+      <w:tr>
+        <w:trPr>
+          <w:trHeight w:val="855"/>
+        </w:trPr>
+        <w:tc>
+          <w:tcPr>
+            <w:tcW w:w="1952" w:type="dxa"/>
+          </w:tcPr>
+          <w:p>
+            <w:r>
+              <w:t>ViT</w:t>
+            </w:r>
+          </w:p>
+        </w:tc>
+        <w:tc>
+          <w:tcPr>
+            <w:tcW w:w="1952" w:type="dxa"/>
+          </w:tcPr>
+          <w:p>
+            <w:pPr>
+              <w:rPr>
+                <w:lang w:val="en-GB"/>
+              </w:rPr>
+            </w:pPr>
+          </w:p>
+        </w:tc>
+        <w:tc>
+          <w:tcPr>
+            <w:tcW w:w="1953" w:type="dxa"/>
+          </w:tcPr>
+          <w:p>
+            <w:pPr>
+              <w:rPr>
+                <w:lang w:val="en-GB"/>
+              </w:rPr>
+            </w:pPr>
+          </w:p>
+        </w:tc>
+        <w:tc>
+          <w:tcPr>
+            <w:tcW w:w="1953" w:type="dxa"/>
+          </w:tcPr>
+          <w:p>
+            <w:pPr>
+              <w:rPr>
+                <w:lang w:val="en-GB"/>
+              </w:rPr>
+            </w:pPr>
+          </w:p>
+        </w:tc>
+        <w:tc>
+          <w:tcPr>
+            <w:tcW w:w="1953" w:type="dxa"/>
+          </w:tcPr>
+          <w:p>
+            <w:pPr>
+              <w:rPr>
+                <w:lang w:val="en-GB"/>
+              </w:rPr>
+            </w:pPr>
+          </w:p>
+        </w:tc>
+        <w:tc>
+          <w:tcPr>
+            <w:tcW w:w="1953" w:type="dxa"/>
+          </w:tcPr>
+          <w:p>
+            <w:pPr>
+              <w:rPr>
+                <w:lang w:val="en-GB"/>
+              </w:rPr>
+            </w:pPr>
+          </w:p>
+        </w:tc>
+      </w:tr>
+    </w:tbl>
+    <w:p>
+      <w:pPr>
+        <w:rPr>
+          <w:lang w:val="en-GB"/>
+        </w:rPr>
+      </w:pPr>
+    </w:p>
+    <w:p>
+      <w:pPr>
+        <w:ind w:firstLine="720"/>
+      </w:pPr>
+    </w:p>
+    <w:p>
+      <w:pPr>
+        <w:ind w:firstLine="720"/>
+        <w:rPr>
+          <w:lang w:val="en-GB"/>
+        </w:rPr>
+      </w:pPr>
+    </w:p>
+    <w:p>
+      <w:pPr>
+        <w:rPr>
+          <w:lang w:val="en-GB"/>
+        </w:rPr>
+      </w:pPr>
+    </w:p>
+    <w:p>
+      <w:pPr>
+        <w:rPr>
+          <w:lang w:val="en-GB"/>
+        </w:rPr>
+      </w:pPr>
+    </w:p>
+    <w:p>
+      <w:pPr>
+        <w:rPr>
+          <w:lang w:val="en-GB"/>
+        </w:rPr>
+      </w:pPr>
+    </w:p>
+    <w:p>
+      <w:pPr>
+        <w:rPr>
+          <w:lang w:val="en-GB"/>
+        </w:rPr>
+      </w:pPr>
+    </w:p>
+    <w:p>
+      <w:pPr>
+        <w:rPr>
+          <w:lang w:val="en-GB"/>
+        </w:rPr>
+      </w:pPr>
+    </w:p>
+    <w:p>
+      <w:pPr>
+        <w:rPr>
+          <w:lang w:val="en-GB"/>
+        </w:rPr>
+      </w:pPr>
+    </w:p>
+    <w:p>
+      <w:pPr>
+        <w:rPr>
+          <w:lang w:val="en-GB"/>
+        </w:rPr>
+      </w:pPr>
+    </w:p>
+    <w:p>
+      <w:pPr>
+        <w:rPr>
+          <w:lang w:val="en-GB"/>
+        </w:rPr>
+      </w:pPr>
+    </w:p>
+    <w:p>
+      <w:pPr>
+        <w:rPr>
+          <w:lang w:val="en-GB"/>
+        </w:rPr>
+      </w:pPr>
+    </w:p>
+    <w:p>
+      <w:pPr>
+        <w:rPr>
+          <w:lang w:val="en-GB"/>
+        </w:rPr>
+      </w:pPr>
+    </w:p>
+    <w:p>
+      <w:pPr>
+        <w:rPr>
+          <w:lang w:val="en-GB"/>
+        </w:rPr>
+      </w:pPr>
+    </w:p>
+    <w:p>
+      <w:pPr>
+        <w:rPr>
+          <w:lang w:val="en-GB"/>
+        </w:rPr>
+      </w:pPr>
+    </w:p>
+    <w:p>
+      <w:pPr>
+        <w:rPr>
+          <w:lang w:val="en-GB"/>
+        </w:rPr>
+      </w:pPr>
+    </w:p>
+    <w:p>
+      <w:pPr>
+        <w:rPr>
+          <w:lang w:val="en-GB"/>
+        </w:rPr>
+      </w:pPr>
+    </w:p>
+    <w:p>
+      <w:pPr>
+        <w:tabs>
+          <w:tab w:val="left" w:pos="980"/>
+        </w:tabs>
+      </w:pPr>
+      <w:r>
         <w:t>1.  Automatic Player Face Detection and Recognition for Players in Cricket Games - IEEE Access</w:t>
       </w:r>
     </w:p>
@@ -5187,211 +6944,211 @@
         </w:tabs>
       </w:pPr>
       <w:r>
+        <w:t>17. Model-based person identification in multi-gait scenario using hybrid classifier</w:t>
+      </w:r>
+    </w:p>
+    <w:p>
+      <w:pPr>
+        <w:tabs>
+          <w:tab w:val="left" w:pos="980"/>
+        </w:tabs>
+      </w:pPr>
+    </w:p>
+    <w:p>
+      <w:pPr>
+        <w:tabs>
+          <w:tab w:val="left" w:pos="980"/>
+        </w:tabs>
+      </w:pPr>
+      <w:r>
+        <w:t>18. Hybrid Deep Neural Network Framework Combining Skeleton and Gait Features for Pathological Gait Recognition</w:t>
+      </w:r>
+    </w:p>
+    <w:p>
+      <w:pPr>
+        <w:tabs>
+          <w:tab w:val="left" w:pos="980"/>
+        </w:tabs>
+      </w:pPr>
+    </w:p>
+    <w:p>
+      <w:pPr>
+        <w:tabs>
+          <w:tab w:val="left" w:pos="980"/>
+        </w:tabs>
+      </w:pPr>
+      <w:r>
+        <w:t>19. Gaitcotr: Improved Spatial-Temporal Representation for Gait Recognition with a Hybrid Convolution-Transformer Framework</w:t>
+      </w:r>
+    </w:p>
+    <w:p>
+      <w:pPr>
+        <w:tabs>
+          <w:tab w:val="left" w:pos="980"/>
+        </w:tabs>
+      </w:pPr>
+    </w:p>
+    <w:p>
+      <w:pPr>
+        <w:tabs>
+          <w:tab w:val="left" w:pos="980"/>
+        </w:tabs>
+      </w:pPr>
+      <w:r>
+        <w:t>20. Multi-view gait recognition system using spatio-temporal features and deep learning</w:t>
+      </w:r>
+    </w:p>
+    <w:p>
+      <w:pPr>
+        <w:tabs>
+          <w:tab w:val="left" w:pos="980"/>
+        </w:tabs>
+      </w:pPr>
+    </w:p>
+    <w:p>
+      <w:pPr>
+        <w:tabs>
+          <w:tab w:val="left" w:pos="980"/>
+        </w:tabs>
+      </w:pPr>
+      <w:r>
+        <w:t>21. Gait Recognition Analysis for Human Identification Analysis-A Hybrid Deep Learning Process</w:t>
+      </w:r>
+    </w:p>
+    <w:p>
+      <w:pPr>
+        <w:tabs>
+          <w:tab w:val="left" w:pos="980"/>
+        </w:tabs>
+      </w:pPr>
+    </w:p>
+    <w:p>
+      <w:pPr>
+        <w:tabs>
+          <w:tab w:val="left" w:pos="980"/>
+        </w:tabs>
+      </w:pPr>
+      <w:r>
+        <w:t>22. STAR: Spatio-Temporal Augmented Relation Network for Gait Recognition</w:t>
+      </w:r>
+    </w:p>
+    <w:p>
+      <w:pPr>
+        <w:tabs>
+          <w:tab w:val="left" w:pos="980"/>
+        </w:tabs>
+      </w:pPr>
+    </w:p>
+    <w:p>
+      <w:pPr>
+        <w:tabs>
+          <w:tab w:val="left" w:pos="980"/>
+        </w:tabs>
+      </w:pPr>
+      <w:r>
+        <w:t>23. Automatic multi-gait recognition using pedestrian’s spatiotemporal features</w:t>
+      </w:r>
+    </w:p>
+    <w:p>
+      <w:pPr>
+        <w:tabs>
+          <w:tab w:val="left" w:pos="980"/>
+        </w:tabs>
+      </w:pPr>
+    </w:p>
+    <w:p>
+      <w:pPr>
+        <w:tabs>
+          <w:tab w:val="left" w:pos="980"/>
+        </w:tabs>
+      </w:pPr>
+      <w:r>
+        <w:t>24. Human Gait Recognition: A Single Stream Optimal Deep Learning Features Fusion</w:t>
+      </w:r>
+    </w:p>
+    <w:p>
+      <w:pPr>
+        <w:tabs>
+          <w:tab w:val="left" w:pos="980"/>
+        </w:tabs>
+      </w:pPr>
+    </w:p>
+    <w:p>
+      <w:pPr>
+        <w:tabs>
+          <w:tab w:val="left" w:pos="980"/>
+        </w:tabs>
+      </w:pPr>
+      <w:r>
+        <w:t>25. Skeleton-based abnormal gait recognition with spatio-temporal attention enhanced gait-structural graph convolutional networks</w:t>
+      </w:r>
+    </w:p>
+    <w:p>
+      <w:pPr>
+        <w:tabs>
+          <w:tab w:val="left" w:pos="980"/>
+        </w:tabs>
+      </w:pPr>
+    </w:p>
+    <w:p>
+      <w:pPr>
+        <w:tabs>
+          <w:tab w:val="left" w:pos="980"/>
+        </w:tabs>
+      </w:pPr>
+      <w:r>
+        <w:t>26. Hybrid LSTM and GAN model for action recognition and prediction of lawn tennis sport activities</w:t>
+      </w:r>
+    </w:p>
+    <w:p>
+      <w:pPr>
+        <w:tabs>
+          <w:tab w:val="left" w:pos="980"/>
+        </w:tabs>
+      </w:pPr>
+    </w:p>
+    <w:p>
+      <w:pPr>
+        <w:tabs>
+          <w:tab w:val="left" w:pos="980"/>
+        </w:tabs>
+      </w:pPr>
+      <w:r>
+        <w:t>27. INDIVIDUAL ACTION AND GROUP ACTIVITY RECOGNITION IN SOCCER VIDEOS</w:t>
+      </w:r>
+    </w:p>
+    <w:p>
+      <w:pPr>
+        <w:tabs>
+          <w:tab w:val="left" w:pos="980"/>
+        </w:tabs>
+      </w:pPr>
+    </w:p>
+    <w:p>
+      <w:pPr>
+        <w:tabs>
+          <w:tab w:val="left" w:pos="980"/>
+        </w:tabs>
+      </w:pPr>
+      <w:r>
+        <w:t>28. Identification of humans using gait</w:t>
+      </w:r>
+    </w:p>
+    <w:p>
+      <w:pPr>
+        <w:tabs>
+          <w:tab w:val="left" w:pos="980"/>
+        </w:tabs>
+      </w:pPr>
+    </w:p>
+    <w:p>
+      <w:pPr>
+        <w:tabs>
+          <w:tab w:val="left" w:pos="980"/>
+        </w:tabs>
+      </w:pPr>
+      <w:r>
         <w:lastRenderedPageBreak/>
-        <w:t>17. Model-based person identification in multi-gait scenario using hybrid classifier</w:t>
-      </w:r>
-    </w:p>
-    <w:p>
-      <w:pPr>
-        <w:tabs>
-          <w:tab w:val="left" w:pos="980"/>
-        </w:tabs>
-      </w:pPr>
-    </w:p>
-    <w:p>
-      <w:pPr>
-        <w:tabs>
-          <w:tab w:val="left" w:pos="980"/>
-        </w:tabs>
-      </w:pPr>
-      <w:r>
-        <w:t>18. Hybrid Deep Neural Network Framework Combining Skeleton and Gait Features for Pathological Gait Recognition</w:t>
-      </w:r>
-    </w:p>
-    <w:p>
-      <w:pPr>
-        <w:tabs>
-          <w:tab w:val="left" w:pos="980"/>
-        </w:tabs>
-      </w:pPr>
-    </w:p>
-    <w:p>
-      <w:pPr>
-        <w:tabs>
-          <w:tab w:val="left" w:pos="980"/>
-        </w:tabs>
-      </w:pPr>
-      <w:r>
-        <w:t>19. Gaitcotr: Improved Spatial-Temporal Representation for Gait Recognition with a Hybrid Convolution-Transformer Framework</w:t>
-      </w:r>
-    </w:p>
-    <w:p>
-      <w:pPr>
-        <w:tabs>
-          <w:tab w:val="left" w:pos="980"/>
-        </w:tabs>
-      </w:pPr>
-    </w:p>
-    <w:p>
-      <w:pPr>
-        <w:tabs>
-          <w:tab w:val="left" w:pos="980"/>
-        </w:tabs>
-      </w:pPr>
-      <w:r>
-        <w:t>20. Multi-view gait recognition system using spatio-temporal features and deep learning</w:t>
-      </w:r>
-    </w:p>
-    <w:p>
-      <w:pPr>
-        <w:tabs>
-          <w:tab w:val="left" w:pos="980"/>
-        </w:tabs>
-      </w:pPr>
-    </w:p>
-    <w:p>
-      <w:pPr>
-        <w:tabs>
-          <w:tab w:val="left" w:pos="980"/>
-        </w:tabs>
-      </w:pPr>
-      <w:r>
-        <w:t>21. Gait Recognition Analysis for Human Identification Analysis-A Hybrid Deep Learning Process</w:t>
-      </w:r>
-    </w:p>
-    <w:p>
-      <w:pPr>
-        <w:tabs>
-          <w:tab w:val="left" w:pos="980"/>
-        </w:tabs>
-      </w:pPr>
-    </w:p>
-    <w:p>
-      <w:pPr>
-        <w:tabs>
-          <w:tab w:val="left" w:pos="980"/>
-        </w:tabs>
-      </w:pPr>
-      <w:r>
-        <w:t>22. STAR: Spatio-Temporal Augmented Relation Network for Gait Recognition</w:t>
-      </w:r>
-    </w:p>
-    <w:p>
-      <w:pPr>
-        <w:tabs>
-          <w:tab w:val="left" w:pos="980"/>
-        </w:tabs>
-      </w:pPr>
-    </w:p>
-    <w:p>
-      <w:pPr>
-        <w:tabs>
-          <w:tab w:val="left" w:pos="980"/>
-        </w:tabs>
-      </w:pPr>
-      <w:r>
-        <w:t>23. Automatic multi-gait recognition using pedestrian’s spatiotemporal features</w:t>
-      </w:r>
-    </w:p>
-    <w:p>
-      <w:pPr>
-        <w:tabs>
-          <w:tab w:val="left" w:pos="980"/>
-        </w:tabs>
-      </w:pPr>
-    </w:p>
-    <w:p>
-      <w:pPr>
-        <w:tabs>
-          <w:tab w:val="left" w:pos="980"/>
-        </w:tabs>
-      </w:pPr>
-      <w:r>
-        <w:t>24. Human Gait Recognition: A Single Stream Optimal Deep Learning Features Fusion</w:t>
-      </w:r>
-    </w:p>
-    <w:p>
-      <w:pPr>
-        <w:tabs>
-          <w:tab w:val="left" w:pos="980"/>
-        </w:tabs>
-      </w:pPr>
-    </w:p>
-    <w:p>
-      <w:pPr>
-        <w:tabs>
-          <w:tab w:val="left" w:pos="980"/>
-        </w:tabs>
-      </w:pPr>
-      <w:r>
-        <w:t>25. Skeleton-based abnormal gait recognition with spatio-temporal attention enhanced gait-structural graph convolutional networks</w:t>
-      </w:r>
-    </w:p>
-    <w:p>
-      <w:pPr>
-        <w:tabs>
-          <w:tab w:val="left" w:pos="980"/>
-        </w:tabs>
-      </w:pPr>
-    </w:p>
-    <w:p>
-      <w:pPr>
-        <w:tabs>
-          <w:tab w:val="left" w:pos="980"/>
-        </w:tabs>
-      </w:pPr>
-      <w:r>
-        <w:t>26. Hybrid LSTM and GAN model for action recognition and prediction of lawn tennis sport activities</w:t>
-      </w:r>
-    </w:p>
-    <w:p>
-      <w:pPr>
-        <w:tabs>
-          <w:tab w:val="left" w:pos="980"/>
-        </w:tabs>
-      </w:pPr>
-    </w:p>
-    <w:p>
-      <w:pPr>
-        <w:tabs>
-          <w:tab w:val="left" w:pos="980"/>
-        </w:tabs>
-      </w:pPr>
-      <w:r>
-        <w:t>27. INDIVIDUAL ACTION AND GROUP ACTIVITY RECOGNITION IN SOCCER VIDEOS</w:t>
-      </w:r>
-    </w:p>
-    <w:p>
-      <w:pPr>
-        <w:tabs>
-          <w:tab w:val="left" w:pos="980"/>
-        </w:tabs>
-      </w:pPr>
-    </w:p>
-    <w:p>
-      <w:pPr>
-        <w:tabs>
-          <w:tab w:val="left" w:pos="980"/>
-        </w:tabs>
-      </w:pPr>
-      <w:r>
-        <w:t>28. Identification of humans using gait</w:t>
-      </w:r>
-    </w:p>
-    <w:p>
-      <w:pPr>
-        <w:tabs>
-          <w:tab w:val="left" w:pos="980"/>
-        </w:tabs>
-      </w:pPr>
-    </w:p>
-    <w:p>
-      <w:pPr>
-        <w:tabs>
-          <w:tab w:val="left" w:pos="980"/>
-        </w:tabs>
-      </w:pPr>
-      <w:r>
         <w:t>29. Concurrent validity of human pose tracking in video for measuring gait parameters in older adults: a preliminary analysis with multiple trackers, viewing angles, and walking directions</w:t>
       </w:r>
     </w:p>
@@ -5715,6 +7472,7 @@
         </w:tabs>
       </w:pPr>
       <w:r>
+        <w:lastRenderedPageBreak/>
         <w:t>48. Structure Guided Large Language Model for SQL Generation</w:t>
       </w:r>
     </w:p>
@@ -5844,7 +7602,6 @@
         </w:tabs>
       </w:pPr>
       <w:r>
-        <w:lastRenderedPageBreak/>
         <w:t>56. CodeS: Towards Building Open-source Language Models for Text-to-SQL</w:t>
       </w:r>
     </w:p>
@@ -6530,6 +8287,7 @@
         <w:rPr>
           <w:lang w:val="en-GB"/>
         </w:rPr>
+        <w:lastRenderedPageBreak/>
         <w:t xml:space="preserve">3. This uses an ml model that combines face recognition and Gait </w:t>
       </w:r>
       <w:proofErr w:type="gramStart"/>
@@ -7904,6 +9662,92 @@
     </w:lvl>
   </w:abstractNum>
   <w:abstractNum w:abstractNumId="11" w15:restartNumberingAfterBreak="0">
+    <w:nsid w:val="3D9379E1"/>
+    <w:multiLevelType w:val="hybridMultilevel"/>
+    <w:tmpl w:val="243A39AA"/>
+    <w:lvl w:ilvl="0" w:tplc="0809000F">
+      <w:start w:val="1"/>
+      <w:numFmt w:val="decimal"/>
+      <w:lvlText w:val="%1."/>
+      <w:lvlJc w:val="left"/>
+      <w:pPr>
+        <w:ind w:left="1440" w:hanging="360"/>
+      </w:pPr>
+    </w:lvl>
+    <w:lvl w:ilvl="1" w:tplc="08090019" w:tentative="1">
+      <w:start w:val="1"/>
+      <w:numFmt w:val="lowerLetter"/>
+      <w:lvlText w:val="%2."/>
+      <w:lvlJc w:val="left"/>
+      <w:pPr>
+        <w:ind w:left="2160" w:hanging="360"/>
+      </w:pPr>
+    </w:lvl>
+    <w:lvl w:ilvl="2" w:tplc="0809001B" w:tentative="1">
+      <w:start w:val="1"/>
+      <w:numFmt w:val="lowerRoman"/>
+      <w:lvlText w:val="%3."/>
+      <w:lvlJc w:val="right"/>
+      <w:pPr>
+        <w:ind w:left="2880" w:hanging="180"/>
+      </w:pPr>
+    </w:lvl>
+    <w:lvl w:ilvl="3" w:tplc="0809000F" w:tentative="1">
+      <w:start w:val="1"/>
+      <w:numFmt w:val="decimal"/>
+      <w:lvlText w:val="%4."/>
+      <w:lvlJc w:val="left"/>
+      <w:pPr>
+        <w:ind w:left="3600" w:hanging="360"/>
+      </w:pPr>
+    </w:lvl>
+    <w:lvl w:ilvl="4" w:tplc="08090019" w:tentative="1">
+      <w:start w:val="1"/>
+      <w:numFmt w:val="lowerLetter"/>
+      <w:lvlText w:val="%5."/>
+      <w:lvlJc w:val="left"/>
+      <w:pPr>
+        <w:ind w:left="4320" w:hanging="360"/>
+      </w:pPr>
+    </w:lvl>
+    <w:lvl w:ilvl="5" w:tplc="0809001B" w:tentative="1">
+      <w:start w:val="1"/>
+      <w:numFmt w:val="lowerRoman"/>
+      <w:lvlText w:val="%6."/>
+      <w:lvlJc w:val="right"/>
+      <w:pPr>
+        <w:ind w:left="5040" w:hanging="180"/>
+      </w:pPr>
+    </w:lvl>
+    <w:lvl w:ilvl="6" w:tplc="0809000F" w:tentative="1">
+      <w:start w:val="1"/>
+      <w:numFmt w:val="decimal"/>
+      <w:lvlText w:val="%7."/>
+      <w:lvlJc w:val="left"/>
+      <w:pPr>
+        <w:ind w:left="5760" w:hanging="360"/>
+      </w:pPr>
+    </w:lvl>
+    <w:lvl w:ilvl="7" w:tplc="08090019" w:tentative="1">
+      <w:start w:val="1"/>
+      <w:numFmt w:val="lowerLetter"/>
+      <w:lvlText w:val="%8."/>
+      <w:lvlJc w:val="left"/>
+      <w:pPr>
+        <w:ind w:left="6480" w:hanging="360"/>
+      </w:pPr>
+    </w:lvl>
+    <w:lvl w:ilvl="8" w:tplc="0809001B" w:tentative="1">
+      <w:start w:val="1"/>
+      <w:numFmt w:val="lowerRoman"/>
+      <w:lvlText w:val="%9."/>
+      <w:lvlJc w:val="right"/>
+      <w:pPr>
+        <w:ind w:left="7200" w:hanging="180"/>
+      </w:pPr>
+    </w:lvl>
+  </w:abstractNum>
+  <w:abstractNum w:abstractNumId="12" w15:restartNumberingAfterBreak="0">
     <w:nsid w:val="408D2F69"/>
     <w:multiLevelType w:val="hybridMultilevel"/>
     <w:tmpl w:val="A67EC916"/>
@@ -8016,7 +9860,7 @@
       </w:rPr>
     </w:lvl>
   </w:abstractNum>
-  <w:abstractNum w:abstractNumId="12" w15:restartNumberingAfterBreak="0">
+  <w:abstractNum w:abstractNumId="13" w15:restartNumberingAfterBreak="0">
     <w:nsid w:val="424812A3"/>
     <w:multiLevelType w:val="hybridMultilevel"/>
     <w:tmpl w:val="B1F82ADA"/>
@@ -8105,7 +9949,7 @@
       </w:pPr>
     </w:lvl>
   </w:abstractNum>
-  <w:abstractNum w:abstractNumId="13" w15:restartNumberingAfterBreak="0">
+  <w:abstractNum w:abstractNumId="14" w15:restartNumberingAfterBreak="0">
     <w:nsid w:val="43FA07D5"/>
     <w:multiLevelType w:val="hybridMultilevel"/>
     <w:tmpl w:val="082CFFE2"/>
@@ -8196,7 +10040,7 @@
       </w:pPr>
     </w:lvl>
   </w:abstractNum>
-  <w:abstractNum w:abstractNumId="14" w15:restartNumberingAfterBreak="0">
+  <w:abstractNum w:abstractNumId="15" w15:restartNumberingAfterBreak="0">
     <w:nsid w:val="452E480F"/>
     <w:multiLevelType w:val="hybridMultilevel"/>
     <w:tmpl w:val="7A8A5ED2"/>
@@ -8309,7 +10153,7 @@
       </w:rPr>
     </w:lvl>
   </w:abstractNum>
-  <w:abstractNum w:abstractNumId="15" w15:restartNumberingAfterBreak="0">
+  <w:abstractNum w:abstractNumId="16" w15:restartNumberingAfterBreak="0">
     <w:nsid w:val="48C8536C"/>
     <w:multiLevelType w:val="hybridMultilevel"/>
     <w:tmpl w:val="8CC26C3A"/>
@@ -8398,7 +10242,7 @@
       </w:pPr>
     </w:lvl>
   </w:abstractNum>
-  <w:abstractNum w:abstractNumId="16" w15:restartNumberingAfterBreak="0">
+  <w:abstractNum w:abstractNumId="17" w15:restartNumberingAfterBreak="0">
     <w:nsid w:val="4A804633"/>
     <w:multiLevelType w:val="multilevel"/>
     <w:tmpl w:val="CF6295FE"/>
@@ -8511,7 +10355,7 @@
       </w:pPr>
     </w:lvl>
   </w:abstractNum>
-  <w:abstractNum w:abstractNumId="17" w15:restartNumberingAfterBreak="0">
+  <w:abstractNum w:abstractNumId="18" w15:restartNumberingAfterBreak="0">
     <w:nsid w:val="4B345E9C"/>
     <w:multiLevelType w:val="hybridMultilevel"/>
     <w:tmpl w:val="84901308"/>
@@ -8597,7 +10441,7 @@
       </w:pPr>
     </w:lvl>
   </w:abstractNum>
-  <w:abstractNum w:abstractNumId="18" w15:restartNumberingAfterBreak="0">
+  <w:abstractNum w:abstractNumId="19" w15:restartNumberingAfterBreak="0">
     <w:nsid w:val="4C117FB9"/>
     <w:multiLevelType w:val="hybridMultilevel"/>
     <w:tmpl w:val="D2660F60"/>
@@ -8688,7 +10532,7 @@
       </w:pPr>
     </w:lvl>
   </w:abstractNum>
-  <w:abstractNum w:abstractNumId="19" w15:restartNumberingAfterBreak="0">
+  <w:abstractNum w:abstractNumId="20" w15:restartNumberingAfterBreak="0">
     <w:nsid w:val="4C506D65"/>
     <w:multiLevelType w:val="hybridMultilevel"/>
     <w:tmpl w:val="4B22D41C"/>
@@ -8777,7 +10621,7 @@
       </w:pPr>
     </w:lvl>
   </w:abstractNum>
-  <w:abstractNum w:abstractNumId="20" w15:restartNumberingAfterBreak="0">
+  <w:abstractNum w:abstractNumId="21" w15:restartNumberingAfterBreak="0">
     <w:nsid w:val="50C56E7A"/>
     <w:multiLevelType w:val="hybridMultilevel"/>
     <w:tmpl w:val="B83E9E66"/>
@@ -8867,7 +10711,7 @@
       </w:pPr>
     </w:lvl>
   </w:abstractNum>
-  <w:abstractNum w:abstractNumId="21" w15:restartNumberingAfterBreak="0">
+  <w:abstractNum w:abstractNumId="22" w15:restartNumberingAfterBreak="0">
     <w:nsid w:val="52AB1E53"/>
     <w:multiLevelType w:val="hybridMultilevel"/>
     <w:tmpl w:val="8F52DD86"/>
@@ -8980,7 +10824,7 @@
       </w:rPr>
     </w:lvl>
   </w:abstractNum>
-  <w:abstractNum w:abstractNumId="22" w15:restartNumberingAfterBreak="0">
+  <w:abstractNum w:abstractNumId="23" w15:restartNumberingAfterBreak="0">
     <w:nsid w:val="57D42FD0"/>
     <w:multiLevelType w:val="hybridMultilevel"/>
     <w:tmpl w:val="81F86A0E"/>
@@ -9069,7 +10913,7 @@
       </w:pPr>
     </w:lvl>
   </w:abstractNum>
-  <w:abstractNum w:abstractNumId="23" w15:restartNumberingAfterBreak="0">
+  <w:abstractNum w:abstractNumId="24" w15:restartNumberingAfterBreak="0">
     <w:nsid w:val="69B216BF"/>
     <w:multiLevelType w:val="hybridMultilevel"/>
     <w:tmpl w:val="1BC82A58"/>
@@ -9182,7 +11026,7 @@
       </w:rPr>
     </w:lvl>
   </w:abstractNum>
-  <w:abstractNum w:abstractNumId="24" w15:restartNumberingAfterBreak="0">
+  <w:abstractNum w:abstractNumId="25" w15:restartNumberingAfterBreak="0">
     <w:nsid w:val="6AAB74C7"/>
     <w:multiLevelType w:val="hybridMultilevel"/>
     <w:tmpl w:val="6DD63774"/>
@@ -9295,7 +11139,7 @@
       </w:rPr>
     </w:lvl>
   </w:abstractNum>
-  <w:abstractNum w:abstractNumId="25" w15:restartNumberingAfterBreak="0">
+  <w:abstractNum w:abstractNumId="26" w15:restartNumberingAfterBreak="0">
     <w:nsid w:val="702E717D"/>
     <w:multiLevelType w:val="hybridMultilevel"/>
     <w:tmpl w:val="0E72A716"/>
@@ -9381,7 +11225,7 @@
       </w:pPr>
     </w:lvl>
   </w:abstractNum>
-  <w:abstractNum w:abstractNumId="26" w15:restartNumberingAfterBreak="0">
+  <w:abstractNum w:abstractNumId="27" w15:restartNumberingAfterBreak="0">
     <w:nsid w:val="72601820"/>
     <w:multiLevelType w:val="hybridMultilevel"/>
     <w:tmpl w:val="5518CC50"/>
@@ -9494,7 +11338,7 @@
       </w:rPr>
     </w:lvl>
   </w:abstractNum>
-  <w:abstractNum w:abstractNumId="27" w15:restartNumberingAfterBreak="0">
+  <w:abstractNum w:abstractNumId="28" w15:restartNumberingAfterBreak="0">
     <w:nsid w:val="75145187"/>
     <w:multiLevelType w:val="hybridMultilevel"/>
     <w:tmpl w:val="41D4F4C0"/>
@@ -9607,7 +11451,7 @@
       </w:rPr>
     </w:lvl>
   </w:abstractNum>
-  <w:abstractNum w:abstractNumId="28" w15:restartNumberingAfterBreak="0">
+  <w:abstractNum w:abstractNumId="29" w15:restartNumberingAfterBreak="0">
     <w:nsid w:val="75F04553"/>
     <w:multiLevelType w:val="hybridMultilevel"/>
     <w:tmpl w:val="F51A6F90"/>
@@ -9696,7 +11540,7 @@
       </w:pPr>
     </w:lvl>
   </w:abstractNum>
-  <w:abstractNum w:abstractNumId="29" w15:restartNumberingAfterBreak="0">
+  <w:abstractNum w:abstractNumId="30" w15:restartNumberingAfterBreak="0">
     <w:nsid w:val="77596A80"/>
     <w:multiLevelType w:val="hybridMultilevel"/>
     <w:tmpl w:val="040E070E"/>
@@ -9809,7 +11653,7 @@
       </w:rPr>
     </w:lvl>
   </w:abstractNum>
-  <w:abstractNum w:abstractNumId="30" w15:restartNumberingAfterBreak="0">
+  <w:abstractNum w:abstractNumId="31" w15:restartNumberingAfterBreak="0">
     <w:nsid w:val="7C8424F5"/>
     <w:multiLevelType w:val="hybridMultilevel"/>
     <w:tmpl w:val="FE14FB34"/>
@@ -9898,7 +11742,7 @@
       </w:pPr>
     </w:lvl>
   </w:abstractNum>
-  <w:abstractNum w:abstractNumId="31" w15:restartNumberingAfterBreak="0">
+  <w:abstractNum w:abstractNumId="32" w15:restartNumberingAfterBreak="0">
     <w:nsid w:val="7D556C0A"/>
     <w:multiLevelType w:val="multilevel"/>
     <w:tmpl w:val="25AC8652"/>
@@ -10011,7 +11855,7 @@
       </w:pPr>
     </w:lvl>
   </w:abstractNum>
-  <w:abstractNum w:abstractNumId="32" w15:restartNumberingAfterBreak="0">
+  <w:abstractNum w:abstractNumId="33" w15:restartNumberingAfterBreak="0">
     <w:nsid w:val="7EF97A36"/>
     <w:multiLevelType w:val="hybridMultilevel"/>
     <w:tmpl w:val="66704016"/>
@@ -10124,7 +11968,7 @@
       </w:rPr>
     </w:lvl>
   </w:abstractNum>
-  <w:abstractNum w:abstractNumId="33" w15:restartNumberingAfterBreak="0">
+  <w:abstractNum w:abstractNumId="34" w15:restartNumberingAfterBreak="0">
     <w:nsid w:val="7F4B24EC"/>
     <w:multiLevelType w:val="hybridMultilevel"/>
     <w:tmpl w:val="1B0C215E"/>
@@ -10238,61 +12082,61 @@
     </w:lvl>
   </w:abstractNum>
   <w:num w:numId="1" w16cid:durableId="1321155244">
-    <w:abstractNumId w:val="31"/>
+    <w:abstractNumId w:val="32"/>
   </w:num>
   <w:num w:numId="2" w16cid:durableId="1293244592">
-    <w:abstractNumId w:val="16"/>
+    <w:abstractNumId w:val="17"/>
   </w:num>
   <w:num w:numId="3" w16cid:durableId="206264220">
     <w:abstractNumId w:val="10"/>
   </w:num>
   <w:num w:numId="4" w16cid:durableId="477068559">
-    <w:abstractNumId w:val="33"/>
+    <w:abstractNumId w:val="34"/>
   </w:num>
   <w:num w:numId="5" w16cid:durableId="590970459">
-    <w:abstractNumId w:val="17"/>
+    <w:abstractNumId w:val="18"/>
   </w:num>
   <w:num w:numId="6" w16cid:durableId="908925158">
     <w:abstractNumId w:val="0"/>
   </w:num>
   <w:num w:numId="7" w16cid:durableId="272447557">
-    <w:abstractNumId w:val="25"/>
+    <w:abstractNumId w:val="26"/>
   </w:num>
   <w:num w:numId="8" w16cid:durableId="1551186134">
     <w:abstractNumId w:val="1"/>
   </w:num>
   <w:num w:numId="9" w16cid:durableId="753088741">
-    <w:abstractNumId w:val="18"/>
+    <w:abstractNumId w:val="19"/>
   </w:num>
   <w:num w:numId="10" w16cid:durableId="1531722520">
-    <w:abstractNumId w:val="15"/>
+    <w:abstractNumId w:val="16"/>
   </w:num>
   <w:num w:numId="11" w16cid:durableId="493765253">
-    <w:abstractNumId w:val="22"/>
+    <w:abstractNumId w:val="23"/>
   </w:num>
   <w:num w:numId="12" w16cid:durableId="227375960">
     <w:abstractNumId w:val="7"/>
   </w:num>
   <w:num w:numId="13" w16cid:durableId="122698070">
-    <w:abstractNumId w:val="24"/>
+    <w:abstractNumId w:val="25"/>
   </w:num>
   <w:num w:numId="14" w16cid:durableId="965701588">
-    <w:abstractNumId w:val="29"/>
+    <w:abstractNumId w:val="30"/>
   </w:num>
   <w:num w:numId="15" w16cid:durableId="331686503">
-    <w:abstractNumId w:val="32"/>
+    <w:abstractNumId w:val="33"/>
   </w:num>
   <w:num w:numId="16" w16cid:durableId="1641374985">
-    <w:abstractNumId w:val="14"/>
+    <w:abstractNumId w:val="15"/>
   </w:num>
   <w:num w:numId="17" w16cid:durableId="50613423">
     <w:abstractNumId w:val="2"/>
   </w:num>
   <w:num w:numId="18" w16cid:durableId="2045324510">
-    <w:abstractNumId w:val="26"/>
+    <w:abstractNumId w:val="27"/>
   </w:num>
   <w:num w:numId="19" w16cid:durableId="133646567">
-    <w:abstractNumId w:val="28"/>
+    <w:abstractNumId w:val="29"/>
   </w:num>
   <w:num w:numId="20" w16cid:durableId="457643736">
     <w:abstractNumId w:val="4"/>
@@ -10301,22 +12145,22 @@
     <w:abstractNumId w:val="3"/>
   </w:num>
   <w:num w:numId="22" w16cid:durableId="955404485">
-    <w:abstractNumId w:val="21"/>
+    <w:abstractNumId w:val="22"/>
   </w:num>
   <w:num w:numId="23" w16cid:durableId="1328826634">
-    <w:abstractNumId w:val="23"/>
+    <w:abstractNumId w:val="24"/>
   </w:num>
   <w:num w:numId="24" w16cid:durableId="45878040">
-    <w:abstractNumId w:val="11"/>
+    <w:abstractNumId w:val="12"/>
   </w:num>
   <w:num w:numId="25" w16cid:durableId="18557104">
-    <w:abstractNumId w:val="27"/>
+    <w:abstractNumId w:val="28"/>
   </w:num>
   <w:num w:numId="26" w16cid:durableId="383650515">
     <w:abstractNumId w:val="5"/>
   </w:num>
   <w:num w:numId="27" w16cid:durableId="2080126021">
-    <w:abstractNumId w:val="30"/>
+    <w:abstractNumId w:val="31"/>
   </w:num>
   <w:num w:numId="28" w16cid:durableId="1014377573">
     <w:abstractNumId w:val="6"/>
@@ -10328,16 +12172,19 @@
     <w:abstractNumId w:val="9"/>
   </w:num>
   <w:num w:numId="31" w16cid:durableId="1286348520">
+    <w:abstractNumId w:val="21"/>
+  </w:num>
+  <w:num w:numId="32" w16cid:durableId="636952262">
+    <w:abstractNumId w:val="13"/>
+  </w:num>
+  <w:num w:numId="33" w16cid:durableId="83887001">
     <w:abstractNumId w:val="20"/>
   </w:num>
-  <w:num w:numId="32" w16cid:durableId="636952262">
-    <w:abstractNumId w:val="12"/>
+  <w:num w:numId="34" w16cid:durableId="2011516595">
+    <w:abstractNumId w:val="14"/>
   </w:num>
-  <w:num w:numId="33" w16cid:durableId="83887001">
-    <w:abstractNumId w:val="19"/>
-  </w:num>
-  <w:num w:numId="34" w16cid:durableId="2011516595">
-    <w:abstractNumId w:val="13"/>
+  <w:num w:numId="35" w16cid:durableId="1456218679">
+    <w:abstractNumId w:val="11"/>
   </w:num>
 </w:numbering>
 </file>
@@ -11318,6 +13165,22 @@
       <w:spacing w:after="240"/>
     </w:pPr>
   </w:style>
+  <w:style w:type="table" w:styleId="TableGrid">
+    <w:name w:val="Table Grid"/>
+    <w:basedOn w:val="TableNormal"/>
+    <w:uiPriority w:val="39"/>
+    <w:rsid w:val="00866013"/>
+    <w:tblPr>
+      <w:tblBorders>
+        <w:top w:val="single" w:sz="4" w:space="0" w:color="auto"/>
+        <w:left w:val="single" w:sz="4" w:space="0" w:color="auto"/>
+        <w:bottom w:val="single" w:sz="4" w:space="0" w:color="auto"/>
+        <w:right w:val="single" w:sz="4" w:space="0" w:color="auto"/>
+        <w:insideH w:val="single" w:sz="4" w:space="0" w:color="auto"/>
+        <w:insideV w:val="single" w:sz="4" w:space="0" w:color="auto"/>
+      </w:tblBorders>
+    </w:tblPr>
+  </w:style>
 </w:styles>
 </file>
 

</xml_diff>